<commit_message>
adding subbab for flow sistem fuzzy and nft hydroponic
</commit_message>
<xml_diff>
--- a/Proposal Skripsi BAB 1-3.docx
+++ b/Proposal Skripsi BAB 1-3.docx
@@ -23196,11 +23196,10 @@
           <w:szCs w:val="24"/>
           <w:lang w:val="sv-SE"/>
         </w:rPr>
-        <w:lastRenderedPageBreak/>
         <w:drawing>
-          <wp:inline distT="0" distB="0" distL="0" distR="0" wp14:anchorId="352ABD98" wp14:editId="4E7F5A72">
-            <wp:extent cx="3060018" cy="8181975"/>
-            <wp:effectExtent l="0" t="0" r="7620" b="0"/>
+          <wp:inline distT="0" distB="0" distL="0" distR="0" wp14:anchorId="352ABD98" wp14:editId="1A670057">
+            <wp:extent cx="2682413" cy="7172325"/>
+            <wp:effectExtent l="0" t="0" r="3810" b="0"/>
             <wp:docPr id="1848287594" name="Picture 11" descr="A diagram of a diamond&#10;&#10;AI-generated content may be incorrect."/>
             <wp:cNvGraphicFramePr>
               <a:graphicFrameLocks xmlns:a="http://schemas.openxmlformats.org/drawingml/2006/main" noChangeAspect="1"/>
@@ -23215,6 +23214,15 @@
                   <pic:blipFill>
                     <a:blip r:embed="rId27">
                       <a:extLst>
+                        <a:ext uri="{BEBA8EAE-BF5A-486C-A8C5-ECC9F3942E4B}">
+                          <a14:imgProps xmlns:a14="http://schemas.microsoft.com/office/drawing/2010/main">
+                            <a14:imgLayer r:embed="rId28">
+                              <a14:imgEffect>
+                                <a14:sharpenSoften amount="25000"/>
+                              </a14:imgEffect>
+                            </a14:imgLayer>
+                          </a14:imgProps>
+                        </a:ext>
                         <a:ext uri="{28A0092B-C50C-407E-A947-70E740481C1C}">
                           <a14:useLocalDpi xmlns:a14="http://schemas.microsoft.com/office/drawing/2010/main" val="0"/>
                         </a:ext>
@@ -23227,7 +23235,7 @@
                   <pic:spPr>
                     <a:xfrm>
                       <a:off x="0" y="0"/>
-                      <a:ext cx="3072341" cy="8214926"/>
+                      <a:ext cx="2701934" cy="7224522"/>
                     </a:xfrm>
                     <a:prstGeom prst="rect">
                       <a:avLst/>
@@ -23479,11 +23487,24 @@
         <w:jc w:val="both"/>
         <w:rPr>
           <w:rFonts w:asciiTheme="majorBidi" w:hAnsiTheme="majorBidi" w:cstheme="majorBidi"/>
-          <w:sz w:val="24"/>
-          <w:szCs w:val="24"/>
-          <w:lang w:val="sv-SE"/>
-        </w:rPr>
-      </w:pPr>
+          <w:b/>
+          <w:bCs/>
+          <w:sz w:val="24"/>
+          <w:szCs w:val="24"/>
+          <w:lang w:val="sv-SE"/>
+        </w:rPr>
+      </w:pPr>
+      <w:r>
+        <w:rPr>
+          <w:rFonts w:asciiTheme="majorBidi" w:hAnsiTheme="majorBidi" w:cstheme="majorBidi"/>
+          <w:b/>
+          <w:bCs/>
+          <w:sz w:val="24"/>
+          <w:szCs w:val="24"/>
+          <w:lang w:val="sv-SE"/>
+        </w:rPr>
+        <w:t>3.5 Rancangan Logika Fuzzy Mamdani</w:t>
+      </w:r>
     </w:p>
     <w:p>
       <w:pPr>
@@ -23496,6 +23517,17 @@
           <w:lang w:val="sv-SE"/>
         </w:rPr>
       </w:pPr>
+      <w:r>
+        <w:rPr>
+          <w:rFonts w:asciiTheme="majorBidi" w:hAnsiTheme="majorBidi" w:cstheme="majorBidi"/>
+          <w:b/>
+          <w:bCs/>
+          <w:sz w:val="24"/>
+          <w:szCs w:val="24"/>
+          <w:lang w:val="sv-SE"/>
+        </w:rPr>
+        <w:t>3.6 Rancangan Design Sistem NFT Hidroponik</w:t>
+      </w:r>
     </w:p>
     <w:p>
       <w:pPr>
@@ -23543,8 +23575,20 @@
           <w:szCs w:val="24"/>
           <w:lang w:val="sv-SE"/>
         </w:rPr>
+      </w:pPr>
+    </w:p>
+    <w:p>
+      <w:pPr>
+        <w:spacing w:after="0" w:line="360" w:lineRule="auto"/>
+        <w:jc w:val="both"/>
+        <w:rPr>
+          <w:rFonts w:asciiTheme="majorBidi" w:hAnsiTheme="majorBidi" w:cstheme="majorBidi"/>
+          <w:sz w:val="24"/>
+          <w:szCs w:val="24"/>
+          <w:lang w:val="sv-SE"/>
+        </w:rPr>
         <w:sectPr>
-          <w:footerReference w:type="default" r:id="rId28"/>
+          <w:footerReference w:type="default" r:id="rId29"/>
           <w:pgSz w:w="11906" w:h="16838" w:code="9"/>
           <w:pgMar w:top="1701" w:right="1701" w:bottom="1701" w:left="2268" w:header="709" w:footer="709" w:gutter="0"/>
           <w:cols w:space="708"/>
@@ -25590,7 +25634,7 @@
         </w:rPr>
         <w:t xml:space="preserve">: </w:t>
       </w:r>
-      <w:hyperlink r:id="rId29" w:history="1">
+      <w:hyperlink r:id="rId30" w:history="1">
         <w:r>
           <w:rPr>
             <w:rStyle w:val="Hyperlink"/>

</xml_diff>